<commit_message>
Specific use case final ( without corrections)
</commit_message>
<xml_diff>
--- a/documentation/docTravail/seancesTravail/Role4All_use_case/Role4All_use_casebis2.docx
+++ b/documentation/docTravail/seancesTravail/Role4All_use_case/Role4All_use_casebis2.docx
@@ -499,27 +499,14 @@
       <w:r>
         <w:t xml:space="preserve">Figure </w:t>
       </w:r>
-      <w:r>
-        <w:fldChar w:fldCharType="begin"/>
-      </w:r>
-      <w:r>
-        <w:instrText xml:space="preserve"> SEQ Figure \* ARABIC </w:instrText>
-      </w:r>
-      <w:r>
-        <w:fldChar w:fldCharType="separate"/>
-      </w:r>
-      <w:r>
-        <w:rPr>
-          <w:noProof/>
-        </w:rPr>
-        <w:t>1</w:t>
-      </w:r>
-      <w:r>
-        <w:rPr>
-          <w:noProof/>
-        </w:rPr>
-        <w:fldChar w:fldCharType="end"/>
-      </w:r>
+      <w:fldSimple w:instr=" SEQ Figure \* ARABIC ">
+        <w:r>
+          <w:rPr>
+            <w:noProof/>
+          </w:rPr>
+          <w:t>1</w:t>
+        </w:r>
+      </w:fldSimple>
       <w:r>
         <w:t>: Excels file gathering some consumption</w:t>
       </w:r>
@@ -615,27 +602,14 @@
       <w:r>
         <w:t xml:space="preserve">Figure </w:t>
       </w:r>
-      <w:r>
-        <w:fldChar w:fldCharType="begin"/>
-      </w:r>
-      <w:r>
-        <w:instrText xml:space="preserve"> SEQ Figure \* ARABIC </w:instrText>
-      </w:r>
-      <w:r>
-        <w:fldChar w:fldCharType="separate"/>
-      </w:r>
-      <w:r>
-        <w:rPr>
-          <w:noProof/>
-        </w:rPr>
-        <w:t>2</w:t>
-      </w:r>
-      <w:r>
-        <w:rPr>
-          <w:noProof/>
-        </w:rPr>
-        <w:fldChar w:fldCharType="end"/>
-      </w:r>
+      <w:fldSimple w:instr=" SEQ Figure \* ARABIC ">
+        <w:r>
+          <w:rPr>
+            <w:noProof/>
+          </w:rPr>
+          <w:t>2</w:t>
+        </w:r>
+      </w:fldSimple>
       <w:r>
         <w:t xml:space="preserve">: Pimca model of the </w:t>
       </w:r>
@@ -848,27 +822,14 @@
       <w:r>
         <w:t xml:space="preserve">Figure </w:t>
       </w:r>
-      <w:r>
-        <w:fldChar w:fldCharType="begin"/>
-      </w:r>
-      <w:r>
-        <w:instrText xml:space="preserve"> SEQ Figure \* ARABIC </w:instrText>
-      </w:r>
-      <w:r>
-        <w:fldChar w:fldCharType="separate"/>
-      </w:r>
-      <w:r>
-        <w:rPr>
-          <w:noProof/>
-        </w:rPr>
-        <w:t>3</w:t>
-      </w:r>
-      <w:r>
-        <w:rPr>
-          <w:noProof/>
-        </w:rPr>
-        <w:fldChar w:fldCharType="end"/>
-      </w:r>
+      <w:fldSimple w:instr=" SEQ Figure \* ARABIC ">
+        <w:r>
+          <w:rPr>
+            <w:noProof/>
+          </w:rPr>
+          <w:t>3</w:t>
+        </w:r>
+      </w:fldSimple>
       <w:r>
         <w:t>: Simplify Excel's meta-model</w:t>
       </w:r>
@@ -1001,27 +962,14 @@
       <w:r>
         <w:t xml:space="preserve">Figure </w:t>
       </w:r>
-      <w:r>
-        <w:fldChar w:fldCharType="begin"/>
-      </w:r>
-      <w:r>
-        <w:instrText xml:space="preserve"> SEQ Figure \* ARABIC </w:instrText>
-      </w:r>
-      <w:r>
-        <w:fldChar w:fldCharType="separate"/>
-      </w:r>
-      <w:r>
-        <w:rPr>
-          <w:noProof/>
-        </w:rPr>
-        <w:t>4</w:t>
-      </w:r>
-      <w:r>
-        <w:rPr>
-          <w:noProof/>
-        </w:rPr>
-        <w:fldChar w:fldCharType="end"/>
-      </w:r>
+      <w:fldSimple w:instr=" SEQ Figure \* ARABIC ">
+        <w:r>
+          <w:rPr>
+            <w:noProof/>
+          </w:rPr>
+          <w:t>4</w:t>
+        </w:r>
+      </w:fldSimple>
       <w:r>
         <w:t>: Model transformations between Excel and Smalltalk</w:t>
       </w:r>
@@ -1125,27 +1073,14 @@
       <w:r>
         <w:t xml:space="preserve">Figure </w:t>
       </w:r>
-      <w:r>
-        <w:fldChar w:fldCharType="begin"/>
-      </w:r>
-      <w:r>
-        <w:instrText xml:space="preserve"> SEQ Figure \* ARABIC </w:instrText>
-      </w:r>
-      <w:r>
-        <w:fldChar w:fldCharType="separate"/>
-      </w:r>
-      <w:r>
-        <w:rPr>
-          <w:noProof/>
-        </w:rPr>
-        <w:t>5</w:t>
-      </w:r>
-      <w:r>
-        <w:rPr>
-          <w:noProof/>
-        </w:rPr>
-        <w:fldChar w:fldCharType="end"/>
-      </w:r>
+      <w:fldSimple w:instr=" SEQ Figure \* ARABIC ">
+        <w:r>
+          <w:rPr>
+            <w:noProof/>
+          </w:rPr>
+          <w:t>5</w:t>
+        </w:r>
+      </w:fldSimple>
       <w:r>
         <w:t xml:space="preserve">: </w:t>
       </w:r>
@@ -1448,10 +1383,7 @@
         <w:t xml:space="preserve"> </w:t>
       </w:r>
       <w:r>
-        <w:t>Finally we</w:t>
-      </w:r>
-      <w:r>
-        <w:t xml:space="preserve"> have 4 specific roles: </w:t>
+        <w:t xml:space="preserve">Finally we have 4 specific roles: </w:t>
       </w:r>
       <w:proofErr w:type="spellStart"/>
       <w:r>
@@ -1463,10 +1395,7 @@
       </w:r>
       <w:proofErr w:type="spellStart"/>
       <w:r>
-        <w:t>ExcelRole</w:t>
-      </w:r>
-      <w:r>
-        <w:t>CPU</w:t>
+        <w:t>ExcelRoleCPU</w:t>
       </w:r>
       <w:proofErr w:type="spellEnd"/>
       <w:r>
@@ -1474,10 +1403,7 @@
       </w:r>
       <w:proofErr w:type="spellStart"/>
       <w:r>
-        <w:t>Pimca</w:t>
-      </w:r>
-      <w:r>
-        <w:t>RolePlatform</w:t>
+        <w:t>PimcaRolePlatform</w:t>
       </w:r>
       <w:proofErr w:type="spellEnd"/>
       <w:r>
@@ -1485,10 +1411,7 @@
       </w:r>
       <w:proofErr w:type="spellStart"/>
       <w:r>
-        <w:t>Pimca</w:t>
-      </w:r>
-      <w:r>
-        <w:t>RoleCPU</w:t>
+        <w:t>PimcaRoleCPU</w:t>
       </w:r>
       <w:proofErr w:type="spellEnd"/>
       <w:r>
@@ -1601,13 +1524,7 @@
         <w:t>this relation depend on an adaptor.</w:t>
       </w:r>
       <w:r>
-        <w:t xml:space="preserve"> W</w:t>
-      </w:r>
-      <w:r>
-        <w:t>e have 1 instance of specific roles per elements whose play these roles.</w:t>
-      </w:r>
-      <w:r>
-        <w:t xml:space="preserve"> For example the </w:t>
+        <w:t xml:space="preserve"> We have 1 instance of specific roles per elements whose play these roles. For example the </w:t>
       </w:r>
       <w:proofErr w:type="spellStart"/>
       <w:r>
@@ -1615,25 +1532,7 @@
       </w:r>
       <w:proofErr w:type="spellEnd"/>
       <w:r>
-        <w:t xml:space="preserve"> “</w:t>
-      </w:r>
-      <w:r>
-        <w:t>I7</w:t>
-      </w:r>
-      <w:r>
-        <w:t>”</w:t>
-      </w:r>
-      <w:r>
-        <w:t xml:space="preserve"> and </w:t>
-      </w:r>
-      <w:r>
-        <w:t>“</w:t>
-      </w:r>
-      <w:r>
-        <w:t>Arm</w:t>
-      </w:r>
-      <w:r>
-        <w:t xml:space="preserve">” play the same specific role </w:t>
+        <w:t xml:space="preserve"> “I7” and “Arm” play the same specific role </w:t>
       </w:r>
       <w:proofErr w:type="spellStart"/>
       <w:r>
@@ -1649,19 +1548,7 @@
       </w:r>
       <w:proofErr w:type="spellEnd"/>
       <w:r>
-        <w:t>: “e</w:t>
-      </w:r>
-      <w:r>
-        <w:t>xcelRoleCPU</w:t>
-      </w:r>
-      <w:r>
-        <w:t>0” and “e</w:t>
-      </w:r>
-      <w:r>
-        <w:t>xcelRoleCPU</w:t>
-      </w:r>
-      <w:r>
-        <w:t>1”.</w:t>
+        <w:t>: “excelRoleCPU0” and “excelRoleCPU1”.</w:t>
       </w:r>
     </w:p>
     <w:p>
@@ -1718,12 +1605,7 @@
         <w:t xml:space="preserve"> da</w:t>
       </w:r>
       <w:r>
-        <w:t>ta in a model elem</w:t>
-      </w:r>
-      <w:bookmarkStart w:id="4" w:name="_GoBack"/>
-      <w:bookmarkEnd w:id="4"/>
-      <w:r>
-        <w:t>ent and adapt</w:t>
+        <w:t>ta in a model element and adapt</w:t>
       </w:r>
       <w:r>
         <w:t xml:space="preserve"> them to for a role instance</w:t>
@@ -1806,11 +1688,9 @@
       <w:r>
         <w:t xml:space="preserve"> is </w:t>
       </w:r>
-      <w:proofErr w:type="gramStart"/>
-      <w:r>
-        <w:t>illustrate</w:t>
-      </w:r>
-      <w:proofErr w:type="gramEnd"/>
+      <w:r>
+        <w:t>illustrated</w:t>
+      </w:r>
       <w:r>
         <w:t xml:space="preserve"> </w:t>
       </w:r>
@@ -1877,10 +1757,7 @@
         <w:pStyle w:val="Lgende"/>
       </w:pPr>
       <w:r>
-        <w:t xml:space="preserve">Figure </w:t>
-      </w:r>
-      <w:r>
-        <w:t xml:space="preserve">8: </w:t>
+        <w:t xml:space="preserve">Figure 8: </w:t>
       </w:r>
       <w:r>
         <w:t>Relation between roles, model elements and adaptor</w:t>
@@ -1906,14 +1783,37 @@
       </w:r>
       <w:proofErr w:type="spellEnd"/>
       <w:r>
-        <w:t xml:space="preserve">”, this is a list of role instance link with the current one. </w:t>
-      </w:r>
-      <w:r>
-        <w:t xml:space="preserve">We use this list to synchronize some role instance in order to synchronize models element. </w:t>
+        <w:t>”, this</w:t>
       </w:r>
       <w:r>
         <w:t xml:space="preserve"> </w:t>
       </w:r>
+      <w:r>
+        <w:t>variable</w:t>
+      </w:r>
+      <w:r>
+        <w:t xml:space="preserve"> is a list of role instance. </w:t>
+      </w:r>
+      <w:r>
+        <w:t>We use this list to synchronize role instance</w:t>
+      </w:r>
+      <w:r>
+        <w:t>s</w:t>
+      </w:r>
+      <w:r>
+        <w:t xml:space="preserve"> in order to synchronize models element</w:t>
+      </w:r>
+      <w:r>
+        <w:t>s</w:t>
+      </w:r>
+      <w:r>
+        <w:t xml:space="preserve">. </w:t>
+      </w:r>
+      <w:r>
+        <w:t xml:space="preserve"> </w:t>
+      </w:r>
+      <w:bookmarkStart w:id="4" w:name="_GoBack"/>
+      <w:bookmarkEnd w:id="4"/>
       <w:r>
         <w:br w:type="page"/>
       </w:r>
@@ -1935,7 +1835,54 @@
         <w:tab/>
       </w:r>
     </w:p>
-    <w:p/>
+    <w:p>
+      <w:r>
+        <w:rPr>
+          <w:noProof/>
+        </w:rPr>
+        <w:drawing>
+          <wp:inline distT="0" distB="0" distL="0" distR="0">
+            <wp:extent cx="5972810" cy="4658360"/>
+            <wp:effectExtent l="0" t="0" r="8890" b="8890"/>
+            <wp:docPr id="2" name="Image 2"/>
+            <wp:cNvGraphicFramePr>
+              <a:graphicFrameLocks xmlns:a="http://schemas.openxmlformats.org/drawingml/2006/main" noChangeAspect="1"/>
+            </wp:cNvGraphicFramePr>
+            <a:graphic xmlns:a="http://schemas.openxmlformats.org/drawingml/2006/main">
+              <a:graphicData uri="http://schemas.openxmlformats.org/drawingml/2006/picture">
+                <pic:pic xmlns:pic="http://schemas.openxmlformats.org/drawingml/2006/picture">
+                  <pic:nvPicPr>
+                    <pic:cNvPr id="0" name="syncro.png"/>
+                    <pic:cNvPicPr/>
+                  </pic:nvPicPr>
+                  <pic:blipFill>
+                    <a:blip r:embed="rId15">
+                      <a:extLst>
+                        <a:ext uri="{28A0092B-C50C-407E-A947-70E740481C1C}">
+                          <a14:useLocalDpi xmlns:a14="http://schemas.microsoft.com/office/drawing/2010/main" val="0"/>
+                        </a:ext>
+                      </a:extLst>
+                    </a:blip>
+                    <a:stretch>
+                      <a:fillRect/>
+                    </a:stretch>
+                  </pic:blipFill>
+                  <pic:spPr>
+                    <a:xfrm>
+                      <a:off x="0" y="0"/>
+                      <a:ext cx="5972810" cy="4658360"/>
+                    </a:xfrm>
+                    <a:prstGeom prst="rect">
+                      <a:avLst/>
+                    </a:prstGeom>
+                  </pic:spPr>
+                </pic:pic>
+              </a:graphicData>
+            </a:graphic>
+          </wp:inline>
+        </w:drawing>
+      </w:r>
+    </w:p>
     <w:p>
       <w:pPr>
         <w:jc w:val="center"/>
@@ -3331,7 +3278,7 @@
 </file>
 
 <file path=customXml/itemProps1.xml><?xml version="1.0" encoding="utf-8"?>
-<ds:datastoreItem xmlns:ds="http://schemas.openxmlformats.org/officeDocument/2006/customXml" ds:itemID="{B1A72D9D-4EDE-4954-9470-6AE47AA7B12D}">
+<ds:datastoreItem xmlns:ds="http://schemas.openxmlformats.org/officeDocument/2006/customXml" ds:itemID="{61A34181-A7B6-46C1-B0C1-7FAE08A12912}">
   <ds:schemaRefs>
     <ds:schemaRef ds:uri="http://schemas.openxmlformats.org/officeDocument/2006/bibliography"/>
   </ds:schemaRefs>

</xml_diff>